<commit_message>
moiu lab_2 file updated
</commit_message>
<xml_diff>
--- a/paper/moiu_lab_2.docx
+++ b/paper/moiu_lab_2.docx
@@ -17635,6 +17635,7 @@
           <w:color w:val="000000"/>
           <w:sz w:val="18"/>
           <w:szCs w:val="18"/>
+          <w:lang w:val="ru-RU"/>
         </w:rPr>
       </w:pPr>
       <w:r>
@@ -17647,15 +17648,6 @@
         <w:t xml:space="preserve">    symplex(A, b, c, x)</w:t>
       </w:r>
     </w:p>
-    <w:p>
-      <w:pPr>
-        <w:rPr>
-          <w:sz w:val="28"/>
-          <w:szCs w:val="28"/>
-        </w:rPr>
-      </w:pPr>
-    </w:p>
-    <w:p/>
     <w:sectPr>
       <w:pgSz w:w="11906" w:h="16838"/>
       <w:pgMar w:top="1134" w:right="851" w:bottom="1134" w:left="1701" w:header="709" w:footer="709" w:gutter="0"/>

</xml_diff>